<commit_message>
feature: finish decision tree classifier for both toy set and census set
</commit_message>
<xml_diff>
--- a/DecisionTreeAssignment1.docx
+++ b/DecisionTreeAssignment1.docx
@@ -149,107 +149,6 @@
     <w:p>
       <w:pPr>
         <w:pStyle w:val="Heading2"/>
-        <w:ind w:left="-5"/>
-      </w:pPr>
-      <w:r>
-        <w:t>Submission Instructions</w:t>
-      </w:r>
-    </w:p>
-    <w:p>
-      <w:pPr>
-        <w:spacing w:after="408"/>
-      </w:pPr>
-      <w:r>
-        <w:t>This assignment is due Tuesday, August 30, 2022, at 11:59pm. Please submit your solutions via Canvas (</w:t>
-      </w:r>
-      <w:hyperlink r:id="rId7">
-        <w:r>
-          <w:rPr>
-            <w:color w:val="0000FF"/>
-          </w:rPr>
-          <w:t>https://auburn.instructure.com/</w:t>
-        </w:r>
-      </w:hyperlink>
-      <w:hyperlink r:id="rId8">
-        <w:r>
-          <w:t>)</w:t>
-        </w:r>
-      </w:hyperlink>
-      <w:r>
-        <w:t>. You should submit your assignment as a PDF. Please do not include unclear scanned or photographed equations as they are difficult for us to grade.</w:t>
-      </w:r>
-    </w:p>
-    <w:p>
-      <w:pPr>
-        <w:pStyle w:val="Heading2"/>
-        <w:ind w:left="-5"/>
-      </w:pPr>
-      <w:r>
-        <w:t>Late Submission Policy</w:t>
-      </w:r>
-    </w:p>
-    <w:p>
-      <w:pPr>
-        <w:spacing w:after="196"/>
-      </w:pPr>
-      <w:r>
-        <w:t>The late submission policy for assignments will be as follows unless otherwise specified:</w:t>
-      </w:r>
-    </w:p>
-    <w:p>
-      <w:pPr>
-        <w:numPr>
-          <w:ilvl w:val="0"/>
-          <w:numId w:val="1"/>
-        </w:numPr>
-        <w:spacing w:after="27"/>
-        <w:ind w:hanging="279"/>
-        <w:jc w:val="left"/>
-      </w:pPr>
-      <w:r>
-        <w:rPr>
-          <w:color w:val="FF0000"/>
-        </w:rPr>
-        <w:t>75% credit within 0-48 hours after the submission deadline.</w:t>
-      </w:r>
-    </w:p>
-    <w:p>
-      <w:pPr>
-        <w:numPr>
-          <w:ilvl w:val="0"/>
-          <w:numId w:val="1"/>
-        </w:numPr>
-        <w:spacing w:after="27"/>
-        <w:ind w:hanging="279"/>
-        <w:jc w:val="left"/>
-      </w:pPr>
-      <w:r>
-        <w:rPr>
-          <w:color w:val="FF0000"/>
-        </w:rPr>
-        <w:t>50% credit within 48-96 hours after the submission deadline.</w:t>
-      </w:r>
-    </w:p>
-    <w:p>
-      <w:pPr>
-        <w:numPr>
-          <w:ilvl w:val="0"/>
-          <w:numId w:val="1"/>
-        </w:numPr>
-        <w:spacing w:after="597"/>
-        <w:ind w:hanging="279"/>
-        <w:jc w:val="left"/>
-      </w:pPr>
-      <w:r>
-        <w:rPr>
-          <w:color w:val="FF0000"/>
-        </w:rPr>
-        <w:t>0% credit after 96 hours after the submission deadline.</w:t>
-      </w:r>
-    </w:p>
-    <w:p>
-      <w:pPr>
-        <w:pStyle w:val="Heading2"/>
         <w:spacing w:after="150"/>
         <w:ind w:left="-5"/>
       </w:pPr>
@@ -319,7 +218,6 @@
         <w:rPr>
           <w:noProof/>
         </w:rPr>
-        <w:lastRenderedPageBreak/>
         <w:drawing>
           <wp:inline distT="0" distB="0" distL="0" distR="0" wp14:anchorId="73835EC5" wp14:editId="11D7B12B">
             <wp:extent cx="5316352" cy="920138"/>
@@ -334,7 +232,7 @@
                     <pic:cNvPicPr/>
                   </pic:nvPicPr>
                   <pic:blipFill>
-                    <a:blip r:embed="rId9"/>
+                    <a:blip r:embed="rId7"/>
                     <a:stretch>
                       <a:fillRect/>
                     </a:stretch>
@@ -409,8 +307,149 @@
         <w:t xml:space="preserve">[20 pts] </w:t>
       </w:r>
       <w:r>
-        <w:t>Consider the following dataset for this problem. Given the five attributes on the left, we want to predict if the student got an A in the course. Create 2 decision trees for this dataset. For the first, only go to depth 1. For the second go to depth 2. For all trees, use the ID3 entropy algorithm from class. For each node of the tree, show the decision, the number of positive and negative examples and show the entropy at that node.</w:t>
-      </w:r>
+        <w:t xml:space="preserve">Consider the following dataset for this problem. Given the five attributes on the left, we want to predict if the student got an A in the course. Create 2 decision trees for this dataset. For the first, only go to depth 1. For the second go to depth 2. For all trees, </w:t>
+      </w:r>
+      <w:r>
+        <w:lastRenderedPageBreak/>
+        <w:t>use the ID3 entropy algorithm from class. For each node of the tree, show the decision, the number of positive and negative examples and show the entropy at that node.</w:t>
+      </w:r>
+    </w:p>
+    <w:p>
+      <w:pPr>
+        <w:numPr>
+          <w:ilvl w:val="2"/>
+          <w:numId w:val="2"/>
+        </w:numPr>
+        <w:spacing w:after="30"/>
+        <w:ind w:hanging="400"/>
+      </w:pPr>
+      <w:r>
+        <w:rPr>
+          <w:b/>
+        </w:rPr>
+        <w:t>Decision Tree: Depth 1</w:t>
+      </w:r>
+    </w:p>
+    <w:p>
+      <w:pPr>
+        <w:spacing w:after="30"/>
+        <w:ind w:left="1718" w:firstLine="0"/>
+        <w:jc w:val="center"/>
+      </w:pPr>
+      <w:r>
+        <w:rPr>
+          <w:noProof/>
+        </w:rPr>
+        <w:drawing>
+          <wp:inline distT="0" distB="0" distL="0" distR="0" wp14:anchorId="3AC6E12D" wp14:editId="257C9785">
+            <wp:extent cx="2335987" cy="1556236"/>
+            <wp:effectExtent l="0" t="0" r="1270" b="6350"/>
+            <wp:docPr id="6" name="Picture 6" descr="Timeline&#10;&#10;Description automatically generated"/>
+            <wp:cNvGraphicFramePr>
+              <a:graphicFrameLocks xmlns:a="http://schemas.openxmlformats.org/drawingml/2006/main" noChangeAspect="1"/>
+            </wp:cNvGraphicFramePr>
+            <a:graphic xmlns:a="http://schemas.openxmlformats.org/drawingml/2006/main">
+              <a:graphicData uri="http://schemas.openxmlformats.org/drawingml/2006/picture">
+                <pic:pic xmlns:pic="http://schemas.openxmlformats.org/drawingml/2006/picture">
+                  <pic:nvPicPr>
+                    <pic:cNvPr id="6" name="Picture 6" descr="Timeline&#10;&#10;Description automatically generated"/>
+                    <pic:cNvPicPr/>
+                  </pic:nvPicPr>
+                  <pic:blipFill>
+                    <a:blip r:embed="rId8" cstate="print">
+                      <a:extLst>
+                        <a:ext uri="{28A0092B-C50C-407E-A947-70E740481C1C}">
+                          <a14:useLocalDpi xmlns:a14="http://schemas.microsoft.com/office/drawing/2010/main" val="0"/>
+                        </a:ext>
+                      </a:extLst>
+                    </a:blip>
+                    <a:stretch>
+                      <a:fillRect/>
+                    </a:stretch>
+                  </pic:blipFill>
+                  <pic:spPr>
+                    <a:xfrm>
+                      <a:off x="0" y="0"/>
+                      <a:ext cx="2420935" cy="1612829"/>
+                    </a:xfrm>
+                    <a:prstGeom prst="rect">
+                      <a:avLst/>
+                    </a:prstGeom>
+                  </pic:spPr>
+                </pic:pic>
+              </a:graphicData>
+            </a:graphic>
+          </wp:inline>
+        </w:drawing>
+      </w:r>
+    </w:p>
+    <w:p>
+      <w:pPr>
+        <w:numPr>
+          <w:ilvl w:val="2"/>
+          <w:numId w:val="2"/>
+        </w:numPr>
+        <w:spacing w:after="30"/>
+        <w:ind w:hanging="400"/>
+      </w:pPr>
+    </w:p>
+    <w:p>
+      <w:pPr>
+        <w:spacing w:after="30"/>
+        <w:ind w:left="1718" w:firstLine="0"/>
+        <w:jc w:val="center"/>
+      </w:pPr>
+      <w:r>
+        <w:rPr>
+          <w:noProof/>
+        </w:rPr>
+        <w:drawing>
+          <wp:inline distT="0" distB="0" distL="0" distR="0" wp14:anchorId="0285EFB7" wp14:editId="129F807A">
+            <wp:extent cx="4012628" cy="2794000"/>
+            <wp:effectExtent l="0" t="0" r="635" b="0"/>
+            <wp:docPr id="7" name="Picture 7" descr="Timeline&#10;&#10;Description automatically generated"/>
+            <wp:cNvGraphicFramePr>
+              <a:graphicFrameLocks xmlns:a="http://schemas.openxmlformats.org/drawingml/2006/main" noChangeAspect="1"/>
+            </wp:cNvGraphicFramePr>
+            <a:graphic xmlns:a="http://schemas.openxmlformats.org/drawingml/2006/main">
+              <a:graphicData uri="http://schemas.openxmlformats.org/drawingml/2006/picture">
+                <pic:pic xmlns:pic="http://schemas.openxmlformats.org/drawingml/2006/picture">
+                  <pic:nvPicPr>
+                    <pic:cNvPr id="7" name="Picture 7" descr="Timeline&#10;&#10;Description automatically generated"/>
+                    <pic:cNvPicPr/>
+                  </pic:nvPicPr>
+                  <pic:blipFill>
+                    <a:blip r:embed="rId9" cstate="print">
+                      <a:extLst>
+                        <a:ext uri="{28A0092B-C50C-407E-A947-70E740481C1C}">
+                          <a14:useLocalDpi xmlns:a14="http://schemas.microsoft.com/office/drawing/2010/main" val="0"/>
+                        </a:ext>
+                      </a:extLst>
+                    </a:blip>
+                    <a:stretch>
+                      <a:fillRect/>
+                    </a:stretch>
+                  </pic:blipFill>
+                  <pic:spPr>
+                    <a:xfrm>
+                      <a:off x="0" y="0"/>
+                      <a:ext cx="4047889" cy="2818552"/>
+                    </a:xfrm>
+                    <a:prstGeom prst="rect">
+                      <a:avLst/>
+                    </a:prstGeom>
+                  </pic:spPr>
+                </pic:pic>
+              </a:graphicData>
+            </a:graphic>
+          </wp:inline>
+        </w:drawing>
+      </w:r>
+    </w:p>
+    <w:p>
+      <w:pPr>
+        <w:spacing w:after="30"/>
+      </w:pPr>
     </w:p>
     <w:p>
       <w:pPr>
@@ -2297,6 +2336,7 @@
               <w:jc w:val="center"/>
             </w:pPr>
             <w:r>
+              <w:lastRenderedPageBreak/>
               <w:t>1</w:t>
             </w:r>
           </w:p>
@@ -2854,6 +2894,188 @@
     </w:p>
     <w:p>
       <w:pPr>
+        <w:ind w:left="635" w:firstLine="0"/>
+        <w:jc w:val="center"/>
+      </w:pPr>
+      <w:r>
+        <w:rPr>
+          <w:noProof/>
+        </w:rPr>
+        <w:drawing>
+          <wp:inline distT="0" distB="0" distL="0" distR="0" wp14:anchorId="78C8B215" wp14:editId="48D0F1CC">
+            <wp:extent cx="4547870" cy="3253228"/>
+            <wp:effectExtent l="0" t="0" r="0" b="0"/>
+            <wp:docPr id="8" name="Picture 8" descr="Timeline&#10;&#10;Description automatically generated"/>
+            <wp:cNvGraphicFramePr>
+              <a:graphicFrameLocks xmlns:a="http://schemas.openxmlformats.org/drawingml/2006/main" noChangeAspect="1"/>
+            </wp:cNvGraphicFramePr>
+            <a:graphic xmlns:a="http://schemas.openxmlformats.org/drawingml/2006/main">
+              <a:graphicData uri="http://schemas.openxmlformats.org/drawingml/2006/picture">
+                <pic:pic xmlns:pic="http://schemas.openxmlformats.org/drawingml/2006/picture">
+                  <pic:nvPicPr>
+                    <pic:cNvPr id="8" name="Picture 8" descr="Timeline&#10;&#10;Description automatically generated"/>
+                    <pic:cNvPicPr/>
+                  </pic:nvPicPr>
+                  <pic:blipFill>
+                    <a:blip r:embed="rId10" cstate="print">
+                      <a:extLst>
+                        <a:ext uri="{28A0092B-C50C-407E-A947-70E740481C1C}">
+                          <a14:useLocalDpi xmlns:a14="http://schemas.microsoft.com/office/drawing/2010/main" val="0"/>
+                        </a:ext>
+                      </a:extLst>
+                    </a:blip>
+                    <a:stretch>
+                      <a:fillRect/>
+                    </a:stretch>
+                  </pic:blipFill>
+                  <pic:spPr>
+                    <a:xfrm>
+                      <a:off x="0" y="0"/>
+                      <a:ext cx="4574407" cy="3272211"/>
+                    </a:xfrm>
+                    <a:prstGeom prst="rect">
+                      <a:avLst/>
+                    </a:prstGeom>
+                  </pic:spPr>
+                </pic:pic>
+              </a:graphicData>
+            </a:graphic>
+          </wp:inline>
+        </w:drawing>
+      </w:r>
+    </w:p>
+    <w:p>
+      <w:pPr>
+        <w:ind w:left="635" w:firstLine="0"/>
+        <w:jc w:val="left"/>
+        <w:rPr>
+          <w:i/>
+          <w:iCs/>
+        </w:rPr>
+      </w:pPr>
+      <w:r>
+        <w:rPr>
+          <w:i/>
+          <w:iCs/>
+        </w:rPr>
+        <w:t>In order to predict the grades of 10 new students, not included in the training dataset, I would choose to use a decision tree of depth 2. The reason for this selection is the limited number of instances or datapoints used to create a decision tree. There are 2</w:t>
+      </w:r>
+      <w:r>
+        <w:rPr>
+          <w:i/>
+          <w:iCs/>
+          <w:vertAlign w:val="superscript"/>
+        </w:rPr>
+        <w:t>5</w:t>
+      </w:r>
+      <w:r>
+        <w:rPr>
+          <w:i/>
+          <w:iCs/>
+        </w:rPr>
+        <w:t xml:space="preserve"> </w:t>
+      </w:r>
+      <w:r>
+        <w:rPr>
+          <w:i/>
+          <w:iCs/>
+        </w:rPr>
+        <w:t xml:space="preserve">= 32 </w:t>
+      </w:r>
+      <w:r>
+        <w:rPr>
+          <w:i/>
+          <w:iCs/>
+        </w:rPr>
+        <w:t xml:space="preserve">possible different instances that can be presented </w:t>
+      </w:r>
+      <w:r>
+        <w:rPr>
+          <w:i/>
+          <w:iCs/>
+        </w:rPr>
+        <w:t>to the decision tree. Despite this, only 14 instances are provided to train the tree, and 10 new cases are presented to predict. These 1</w:t>
+      </w:r>
+      <w:r>
+        <w:rPr>
+          <w:i/>
+          <w:iCs/>
+        </w:rPr>
+        <w:t>0</w:t>
+      </w:r>
+      <w:r>
+        <w:rPr>
+          <w:i/>
+          <w:iCs/>
+        </w:rPr>
+        <w:t xml:space="preserve"> instances </w:t>
+      </w:r>
+      <w:r>
+        <w:rPr>
+          <w:i/>
+          <w:iCs/>
+        </w:rPr>
+        <w:t>could all be classified incorrectly and show that the original data used to train a decision tree wasn’t indicative of actual trends</w:t>
+      </w:r>
+      <w:r>
+        <w:rPr>
+          <w:i/>
+          <w:iCs/>
+        </w:rPr>
+        <w:t xml:space="preserve">. A depth of 3 runs the risk of overfitting too much to the </w:t>
+      </w:r>
+      <w:r>
+        <w:rPr>
+          <w:i/>
+          <w:iCs/>
+        </w:rPr>
+        <w:t xml:space="preserve">14 instances used to build the tree. A depth of 1 is to </w:t>
+      </w:r>
+      <w:r>
+        <w:rPr>
+          <w:i/>
+          <w:iCs/>
+        </w:rPr>
+        <w:t>general</w:t>
+      </w:r>
+      <w:r>
+        <w:rPr>
+          <w:i/>
+          <w:iCs/>
+        </w:rPr>
+        <w:t>,</w:t>
+      </w:r>
+      <w:r>
+        <w:rPr>
+          <w:i/>
+          <w:iCs/>
+        </w:rPr>
+        <w:t xml:space="preserve"> as</w:t>
+      </w:r>
+      <w:r>
+        <w:rPr>
+          <w:i/>
+          <w:iCs/>
+        </w:rPr>
+        <w:t xml:space="preserve"> the</w:t>
+      </w:r>
+      <w:r>
+        <w:rPr>
+          <w:i/>
+          <w:iCs/>
+        </w:rPr>
+        <w:t xml:space="preserve"> “Finished HMK” </w:t>
+      </w:r>
+      <w:r>
+        <w:rPr>
+          <w:i/>
+          <w:iCs/>
+        </w:rPr>
+        <w:t xml:space="preserve">alone incorrectly classifies over 40% training set. </w:t>
+      </w:r>
+    </w:p>
+    <w:p>
+      <w:pPr>
         <w:numPr>
           <w:ilvl w:val="0"/>
           <w:numId w:val="2"/>
@@ -2876,11 +3098,7 @@
         <w:t>C</w:t>
       </w:r>
       <w:r>
-        <w:t xml:space="preserve">, such as decision trees, a realizable case is one where the algorithm gets a sample </w:t>
-      </w:r>
-      <w:r>
-        <w:lastRenderedPageBreak/>
-        <w:t xml:space="preserve">consistent with some concept </w:t>
+        <w:t xml:space="preserve">, such as decision trees, a realizable case is one where the algorithm gets a sample consistent with some concept </w:t>
       </w:r>
       <w:proofErr w:type="spellStart"/>
       <w:r>
@@ -2917,6 +3135,7 @@
         <w:ind w:left="1035"/>
       </w:pPr>
       <w:r>
+        <w:lastRenderedPageBreak/>
         <w:t>If the number of attributes A is sufficiently large, under what condition would a dataset not be realizable for decision trees of no fixed depth? Prove that the dataset is unrealizable if and only if that condition is true.</w:t>
       </w:r>
     </w:p>
@@ -2953,7 +3172,7 @@
       <w:r>
         <w:t xml:space="preserve">In this task, you will build a decision tree classifier using a real-word data-set called Census-Income Data Set available publicly for downloading at </w:t>
       </w:r>
-      <w:hyperlink r:id="rId10">
+      <w:hyperlink r:id="rId11">
         <w:r>
           <w:rPr>
             <w:color w:val="0000FF"/>
@@ -2961,7 +3180,7 @@
           <w:t>Dataset</w:t>
         </w:r>
       </w:hyperlink>
-      <w:hyperlink r:id="rId11">
+      <w:hyperlink r:id="rId12">
         <w:r>
           <w:t>.</w:t>
         </w:r>
@@ -3019,7 +3238,7 @@
                     <pic:cNvPicPr/>
                   </pic:nvPicPr>
                   <pic:blipFill>
-                    <a:blip r:embed="rId12"/>
+                    <a:blip r:embed="rId13"/>
                     <a:stretch>
                       <a:fillRect/>
                     </a:stretch>
@@ -3060,7 +3279,7 @@
                     <pic:cNvPicPr/>
                   </pic:nvPicPr>
                   <pic:blipFill>
-                    <a:blip r:embed="rId13"/>
+                    <a:blip r:embed="rId14"/>
                     <a:stretch>
                       <a:fillRect/>
                     </a:stretch>
@@ -3225,7 +3444,7 @@
                     <pic:cNvPicPr/>
                   </pic:nvPicPr>
                   <pic:blipFill>
-                    <a:blip r:embed="rId14" cstate="print">
+                    <a:blip r:embed="rId15" cstate="print">
                       <a:extLst>
                         <a:ext uri="{28A0092B-C50C-407E-A947-70E740481C1C}">
                           <a14:useLocalDpi xmlns:a14="http://schemas.microsoft.com/office/drawing/2010/main" val="0"/>
@@ -3636,7 +3855,7 @@
       <w:r>
         <w:t xml:space="preserve">This assignment re-uses some materials from the publicly available website: </w:t>
       </w:r>
-      <w:hyperlink r:id="rId15">
+      <w:hyperlink r:id="rId16">
         <w:r>
           <w:rPr>
             <w:color w:val="0000FF"/>
@@ -3644,7 +3863,7 @@
           <w:t>CMU Introduction to Machine Learning Course, 10-315, Spring 2019</w:t>
         </w:r>
       </w:hyperlink>
-      <w:hyperlink r:id="rId16">
+      <w:hyperlink r:id="rId17">
         <w:r>
           <w:t>.</w:t>
         </w:r>
@@ -3670,9 +3889,9 @@
       </w:r>
     </w:p>
     <w:sectPr>
-      <w:footerReference w:type="even" r:id="rId17"/>
-      <w:footerReference w:type="default" r:id="rId18"/>
-      <w:footerReference w:type="first" r:id="rId19"/>
+      <w:footerReference w:type="even" r:id="rId18"/>
+      <w:footerReference w:type="default" r:id="rId19"/>
+      <w:footerReference w:type="first" r:id="rId20"/>
       <w:pgSz w:w="12240" w:h="15840"/>
       <w:pgMar w:top="1469" w:right="1469" w:bottom="1545" w:left="1469" w:header="720" w:footer="829" w:gutter="0"/>
       <w:cols w:space="720"/>

</xml_diff>